<commit_message>
log filtering: distinct ips that accessed www.google.com
</commit_message>
<xml_diff>
--- a/note.docx
+++ b/note.docx
@@ -4,6 +4,7 @@
   <w:body>
     <w:p>
       <w:pPr>
+        <w:spacing w:line="360" w:lineRule="auto"/>
         <w:rPr>
           <w:lang w:val="en-US"/>
         </w:rPr>
@@ -14,6 +15,7 @@
     </w:p>
     <w:p>
       <w:pPr>
+        <w:spacing w:line="360" w:lineRule="auto"/>
         <w:rPr>
           <w:lang w:val="en-US"/>
         </w:rPr>
@@ -24,13 +26,15 @@
     </w:p>
     <w:p>
       <w:pPr>
-        <w:rPr>
-          <w:lang w:val="en-US"/>
-        </w:rPr>
-      </w:pPr>
-    </w:p>
-    <w:p>
-      <w:pPr>
+        <w:spacing w:line="360" w:lineRule="auto"/>
+        <w:rPr>
+          <w:lang w:val="en-US"/>
+        </w:rPr>
+      </w:pPr>
+    </w:p>
+    <w:p>
+      <w:pPr>
+        <w:spacing w:line="360" w:lineRule="auto"/>
         <w:rPr>
           <w:lang w:val="en-US"/>
         </w:rPr>
@@ -55,6 +59,7 @@
     </w:p>
     <w:p>
       <w:pPr>
+        <w:spacing w:line="360" w:lineRule="auto"/>
         <w:rPr>
           <w:lang w:val="en-US"/>
         </w:rPr>
@@ -71,6 +76,7 @@
     </w:p>
     <w:p>
       <w:pPr>
+        <w:spacing w:line="360" w:lineRule="auto"/>
         <w:rPr>
           <w:lang w:val="en-US"/>
         </w:rPr>
@@ -95,6 +101,7 @@
     </w:p>
     <w:p>
       <w:pPr>
+        <w:spacing w:line="360" w:lineRule="auto"/>
         <w:rPr>
           <w:lang w:val="en-US"/>
         </w:rPr>
@@ -151,6 +158,7 @@
           <w:ilvl w:val="0"/>
           <w:numId w:val="2"/>
         </w:numPr>
+        <w:spacing w:line="360" w:lineRule="auto"/>
         <w:rPr>
           <w:lang w:val="en-US"/>
         </w:rPr>
@@ -167,19 +175,26 @@
     </w:p>
     <w:p>
       <w:pPr>
-        <w:rPr>
-          <w:lang w:val="en-US"/>
-        </w:rPr>
-      </w:pPr>
-    </w:p>
-    <w:p>
-      <w:pPr>
-        <w:rPr>
-          <w:b/>
-          <w:bCs/>
-          <w:lang w:val="en-US"/>
-        </w:rPr>
-      </w:pPr>
+        <w:pStyle w:val="ListParagraph"/>
+        <w:spacing w:line="360" w:lineRule="auto"/>
+        <w:rPr>
+          <w:lang w:val="en-US"/>
+        </w:rPr>
+      </w:pPr>
+    </w:p>
+    <w:p>
+      <w:pPr>
+        <w:spacing w:line="360" w:lineRule="auto"/>
+        <w:rPr>
+          <w:lang w:val="en-US"/>
+        </w:rPr>
+      </w:pPr>
+      <w:r>
+        <w:rPr>
+          <w:lang w:val="en-US"/>
+        </w:rPr>
+        <w:t xml:space="preserve">If you don’t know the structure of your data, </w:t>
+      </w:r>
       <w:r>
         <w:rPr>
           <w:b/>
@@ -188,9 +203,95 @@
         </w:rPr>
         <w:t>RDD</w:t>
       </w:r>
-    </w:p>
-    <w:p>
-      <w:pPr>
+      <w:r>
+        <w:rPr>
+          <w:lang w:val="en-US"/>
+        </w:rPr>
+        <w:t xml:space="preserve"> is the best choice.</w:t>
+      </w:r>
+    </w:p>
+    <w:p>
+      <w:pPr>
+        <w:spacing w:line="360" w:lineRule="auto"/>
+        <w:rPr>
+          <w:lang w:val="en-US"/>
+        </w:rPr>
+      </w:pPr>
+      <w:r>
+        <w:rPr>
+          <w:b/>
+          <w:bCs/>
+          <w:lang w:val="en-US"/>
+        </w:rPr>
+        <w:t>DataFrames</w:t>
+      </w:r>
+      <w:r>
+        <w:rPr>
+          <w:lang w:val="en-US"/>
+        </w:rPr>
+        <w:t xml:space="preserve"> are best used with structured data (although they can also work with unstructured data). They’re often used with files or exports in JSON and CSV formats.</w:t>
+      </w:r>
+    </w:p>
+    <w:p>
+      <w:pPr>
+        <w:spacing w:line="360" w:lineRule="auto"/>
+        <w:rPr>
+          <w:lang w:val="en-US"/>
+        </w:rPr>
+      </w:pPr>
+      <w:r>
+        <w:t xml:space="preserve">DataFrames benefit from Spark’s </w:t>
+      </w:r>
+      <w:r>
+        <w:rPr>
+          <w:b/>
+          <w:bCs/>
+        </w:rPr>
+        <w:t>Catalyst optimizer</w:t>
+      </w:r>
+      <w:r>
+        <w:t xml:space="preserve"> and </w:t>
+      </w:r>
+      <w:r>
+        <w:rPr>
+          <w:b/>
+          <w:bCs/>
+        </w:rPr>
+        <w:t>Tungsten execution engine</w:t>
+      </w:r>
+      <w:r>
+        <w:t>, which optimize queries and improve performance.</w:t>
+      </w:r>
+    </w:p>
+    <w:p>
+      <w:pPr>
+        <w:spacing w:line="360" w:lineRule="auto"/>
+        <w:rPr>
+          <w:lang w:val="en-US"/>
+        </w:rPr>
+      </w:pPr>
+    </w:p>
+    <w:p>
+      <w:pPr>
+        <w:spacing w:line="360" w:lineRule="auto"/>
+        <w:rPr>
+          <w:b/>
+          <w:bCs/>
+          <w:lang w:val="en-US"/>
+        </w:rPr>
+      </w:pPr>
+      <w:r>
+        <w:rPr>
+          <w:b/>
+          <w:bCs/>
+          <w:lang w:val="en-US"/>
+        </w:rPr>
+        <w:t>RDD</w:t>
+      </w:r>
+    </w:p>
+    <w:p>
+      <w:pPr>
+        <w:spacing w:line="360" w:lineRule="auto"/>
         <w:rPr>
           <w:lang w:val="en-US"/>
         </w:rPr>
@@ -204,6 +305,7 @@
     </w:p>
     <w:p>
       <w:pPr>
+        <w:spacing w:line="360" w:lineRule="auto"/>
         <w:rPr>
           <w:lang w:val="en-US"/>
         </w:rPr>
@@ -214,6 +316,7 @@
     </w:p>
     <w:p>
       <w:pPr>
+        <w:spacing w:line="360" w:lineRule="auto"/>
         <w:rPr>
           <w:b/>
           <w:bCs/>
@@ -235,6 +338,7 @@
           <w:ilvl w:val="0"/>
           <w:numId w:val="1"/>
         </w:numPr>
+        <w:spacing w:line="360" w:lineRule="auto"/>
         <w:rPr>
           <w:lang w:val="en-US"/>
         </w:rPr>
@@ -260,6 +364,7 @@
           <w:ilvl w:val="0"/>
           <w:numId w:val="1"/>
         </w:numPr>
+        <w:spacing w:line="360" w:lineRule="auto"/>
         <w:rPr>
           <w:lang w:val="en-US"/>
         </w:rPr>
@@ -285,6 +390,7 @@
           <w:ilvl w:val="0"/>
           <w:numId w:val="1"/>
         </w:numPr>
+        <w:spacing w:line="360" w:lineRule="auto"/>
         <w:rPr>
           <w:lang w:val="en-US"/>
         </w:rPr>
@@ -324,16 +430,18 @@
           <w:ilvl w:val="0"/>
           <w:numId w:val="1"/>
         </w:numPr>
-        <w:rPr>
-          <w:lang w:val="en-US"/>
-        </w:rPr>
-      </w:pPr>
-      <w:r>
-        <w:rPr>
-          <w:b/>
-          <w:bCs/>
-          <w:lang w:val="en-US"/>
-        </w:rPr>
+        <w:spacing w:line="360" w:lineRule="auto"/>
+        <w:rPr>
+          <w:lang w:val="en-US"/>
+        </w:rPr>
+      </w:pPr>
+      <w:r>
+        <w:rPr>
+          <w:b/>
+          <w:bCs/>
+          <w:lang w:val="en-US"/>
+        </w:rPr>
+        <w:lastRenderedPageBreak/>
         <w:t>Lazy Evaluation</w:t>
       </w:r>
       <w:r>
@@ -349,6 +457,7 @@
           <w:ilvl w:val="0"/>
           <w:numId w:val="1"/>
         </w:numPr>
+        <w:spacing w:line="360" w:lineRule="auto"/>
         <w:rPr>
           <w:lang w:val="en-US"/>
         </w:rPr>
@@ -365,11 +474,24 @@
         <w:rPr>
           <w:lang w:val="en-US"/>
         </w:rPr>
-        <w:t xml:space="preserve"> → RDDs store intermediate data in memory, making computations much faster than traditional disk-based frameworks like Hadoop MapReduce.</w:t>
-      </w:r>
-    </w:p>
-    <w:p>
-      <w:pPr>
+        <w:t xml:space="preserve"> → RDDs store intermediate data in memory</w:t>
+      </w:r>
+      <w:r>
+        <w:rPr>
+          <w:lang w:val="en-US"/>
+        </w:rPr>
+        <w:t xml:space="preserve"> (RAM)</w:t>
+      </w:r>
+      <w:r>
+        <w:rPr>
+          <w:lang w:val="en-US"/>
+        </w:rPr>
+        <w:t>, making computations much faster than traditional disk-based frameworks like Hadoop MapReduce.</w:t>
+      </w:r>
+    </w:p>
+    <w:p>
+      <w:pPr>
+        <w:spacing w:line="360" w:lineRule="auto"/>
         <w:rPr>
           <w:b/>
           <w:bCs/>
@@ -391,6 +513,7 @@
           <w:ilvl w:val="0"/>
           <w:numId w:val="3"/>
         </w:numPr>
+        <w:spacing w:line="360" w:lineRule="auto"/>
         <w:rPr>
           <w:lang w:val="en-US"/>
         </w:rPr>
@@ -416,6 +539,7 @@
           <w:ilvl w:val="1"/>
           <w:numId w:val="3"/>
         </w:numPr>
+        <w:spacing w:line="360" w:lineRule="auto"/>
         <w:rPr>
           <w:lang w:val="en-US"/>
         </w:rPr>
@@ -433,6 +557,7 @@
           <w:ilvl w:val="0"/>
           <w:numId w:val="3"/>
         </w:numPr>
+        <w:spacing w:line="360" w:lineRule="auto"/>
         <w:rPr>
           <w:lang w:val="en-US"/>
         </w:rPr>
@@ -458,6 +583,7 @@
           <w:ilvl w:val="1"/>
           <w:numId w:val="3"/>
         </w:numPr>
+        <w:spacing w:line="360" w:lineRule="auto"/>
         <w:rPr>
           <w:lang w:val="en-US"/>
         </w:rPr>
@@ -471,14 +597,18 @@
     </w:p>
     <w:p>
       <w:pPr>
-        <w:rPr>
-          <w:lang w:val="en-US"/>
-        </w:rPr>
-      </w:pPr>
-    </w:p>
-    <w:p>
-      <w:pPr>
-        <w:rPr>
+        <w:spacing w:line="360" w:lineRule="auto"/>
+        <w:rPr>
+          <w:lang w:val="en-US"/>
+        </w:rPr>
+      </w:pPr>
+    </w:p>
+    <w:p>
+      <w:pPr>
+        <w:spacing w:line="360" w:lineRule="auto"/>
+        <w:rPr>
+          <w:b/>
+          <w:bCs/>
           <w:lang w:val="en-US"/>
         </w:rPr>
       </w:pPr>
@@ -552,6 +682,97 @@
         </w:rPr>
         <w:t>()</w:t>
       </w:r>
+    </w:p>
+    <w:p>
+      <w:pPr>
+        <w:spacing w:line="360" w:lineRule="auto"/>
+        <w:rPr>
+          <w:b/>
+          <w:bCs/>
+          <w:lang w:val="en-US"/>
+        </w:rPr>
+      </w:pPr>
+      <w:r>
+        <w:rPr>
+          <w:b/>
+          <w:bCs/>
+        </w:rPr>
+        <w:t xml:space="preserve">spark-submit </w:t>
+      </w:r>
+      <w:r>
+        <w:t>is a command used to run a Spark application on a cluster (or locally) by submitting a compiled JAR or Python script to the Spark runtime.</w:t>
+      </w:r>
+    </w:p>
+    <w:p>
+      <w:pPr>
+        <w:spacing w:line="360" w:lineRule="auto"/>
+        <w:rPr>
+          <w:lang w:val="en-US"/>
+        </w:rPr>
+      </w:pPr>
+      <w:r>
+        <w:rPr>
+          <w:lang w:val="en-US"/>
+        </w:rPr>
+        <w:t xml:space="preserve">Ex: </w:t>
+      </w:r>
+      <w:r>
+        <w:t xml:space="preserve">spark-submit  --class </w:t>
+      </w:r>
+      <w:r>
+        <w:rPr>
+          <w:i/>
+          <w:iCs/>
+          <w:lang w:val="en-US"/>
+        </w:rPr>
+        <w:t>class</w:t>
+      </w:r>
+      <w:r>
+        <w:t xml:space="preserve"> --master </w:t>
+      </w:r>
+      <w:r>
+        <w:rPr>
+          <w:i/>
+          <w:iCs/>
+          <w:lang w:val="en-US"/>
+        </w:rPr>
+        <w:t>mode</w:t>
+      </w:r>
+      <w:r>
+        <w:t xml:space="preserve"> </w:t>
+      </w:r>
+      <w:r>
+        <w:rPr>
+          <w:i/>
+          <w:iCs/>
+          <w:lang w:val="en-US"/>
+        </w:rPr>
+        <w:t>JAR.jar</w:t>
+      </w:r>
+    </w:p>
+    <w:p>
+      <w:pPr>
+        <w:spacing w:line="360" w:lineRule="auto"/>
+        <w:rPr>
+          <w:lang w:val="en-US"/>
+        </w:rPr>
+      </w:pPr>
+    </w:p>
+    <w:p>
+      <w:pPr>
+        <w:spacing w:line="360" w:lineRule="auto"/>
+        <w:rPr>
+          <w:lang w:val="en-US"/>
+        </w:rPr>
+      </w:pPr>
+    </w:p>
+    <w:p>
+      <w:pPr>
+        <w:spacing w:line="360" w:lineRule="auto"/>
+        <w:rPr>
+          <w:lang w:val="en-US"/>
+        </w:rPr>
+      </w:pPr>
     </w:p>
     <w:sectPr>
       <w:pgSz w:w="12240" w:h="15840"/>
@@ -566,6 +787,155 @@
 <file path=word/numbering.xml><?xml version="1.0" encoding="utf-8"?>
 <w:numbering xmlns:wpc="http://schemas.microsoft.com/office/word/2010/wordprocessingCanvas" xmlns:cx="http://schemas.microsoft.com/office/drawing/2014/chartex" xmlns:cx1="http://schemas.microsoft.com/office/drawing/2015/9/8/chartex" xmlns:cx2="http://schemas.microsoft.com/office/drawing/2015/10/21/chartex" xmlns:cx3="http://schemas.microsoft.com/office/drawing/2016/5/9/chartex" xmlns:cx4="http://schemas.microsoft.com/office/drawing/2016/5/10/chartex" xmlns:cx5="http://schemas.microsoft.com/office/drawing/2016/5/11/chartex" xmlns:cx6="http://schemas.microsoft.com/office/drawing/2016/5/12/chartex" xmlns:cx7="http://schemas.microsoft.com/office/drawing/2016/5/13/chartex" xmlns:cx8="http://schemas.microsoft.com/office/drawing/2016/5/14/chartex" xmlns:mc="http://schemas.openxmlformats.org/markup-compatibility/2006" xmlns:aink="http://schemas.microsoft.com/office/drawing/2016/ink" xmlns:am3d="http://schemas.microsoft.com/office/drawing/2017/model3d" xmlns:o="urn:schemas-microsoft-com:office:office" xmlns:oel="http://schemas.microsoft.com/office/2019/extlst" xmlns:r="http://schemas.openxmlformats.org/officeDocument/2006/relationships" xmlns:m="http://schemas.openxmlformats.org/officeDocument/2006/math" xmlns:v="urn:schemas-microsoft-com:vml" xmlns:wp14="http://schemas.microsoft.com/office/word/2010/wordprocessingDrawing" xmlns:wp="http://schemas.openxmlformats.org/drawingml/2006/wordprocessingDrawing" xmlns:w10="urn:schemas-microsoft-com:office:word" xmlns:w="http://schemas.openxmlformats.org/wordprocessingml/2006/main" xmlns:w14="http://schemas.microsoft.com/office/word/2010/wordml" xmlns:w15="http://schemas.microsoft.com/office/word/2012/wordml" xmlns:w16cex="http://schemas.microsoft.com/office/word/2018/wordml/cex" xmlns:w16cid="http://schemas.microsoft.com/office/word/2016/wordml/cid" xmlns:w16="http://schemas.microsoft.com/office/word/2018/wordml" xmlns:w16sdtdh="http://schemas.microsoft.com/office/word/2020/wordml/sdtdatahash" xmlns:w16se="http://schemas.microsoft.com/office/word/2015/wordml/symex" xmlns:wpg="http://schemas.microsoft.com/office/word/2010/wordprocessingGroup" xmlns:wpi="http://schemas.microsoft.com/office/word/2010/wordprocessingInk" xmlns:wne="http://schemas.microsoft.com/office/word/2006/wordml" xmlns:wps="http://schemas.microsoft.com/office/word/2010/wordprocessingShape" mc:Ignorable="w14 w15 w16se w16cid w16 w16cex w16sdtdh wp14">
   <w:abstractNum w:abstractNumId="0" w15:restartNumberingAfterBreak="0">
+    <w:nsid w:val="33C9697C"/>
+    <w:multiLevelType w:val="multilevel"/>
+    <w:tmpl w:val="22E88DE8"/>
+    <w:lvl w:ilvl="0">
+      <w:start w:val="1"/>
+      <w:numFmt w:val="bullet"/>
+      <w:lvlText w:val=""/>
+      <w:lvlJc w:val="left"/>
+      <w:pPr>
+        <w:tabs>
+          <w:tab w:val="num" w:pos="720"/>
+        </w:tabs>
+        <w:ind w:left="720" w:hanging="360"/>
+      </w:pPr>
+      <w:rPr>
+        <w:rFonts w:ascii="Symbol" w:hAnsi="Symbol" w:hint="default"/>
+        <w:sz w:val="20"/>
+      </w:rPr>
+    </w:lvl>
+    <w:lvl w:ilvl="1" w:tentative="1">
+      <w:start w:val="1"/>
+      <w:numFmt w:val="bullet"/>
+      <w:lvlText w:val="o"/>
+      <w:lvlJc w:val="left"/>
+      <w:pPr>
+        <w:tabs>
+          <w:tab w:val="num" w:pos="1440"/>
+        </w:tabs>
+        <w:ind w:left="1440" w:hanging="360"/>
+      </w:pPr>
+      <w:rPr>
+        <w:rFonts w:ascii="Courier New" w:hAnsi="Courier New" w:hint="default"/>
+        <w:sz w:val="20"/>
+      </w:rPr>
+    </w:lvl>
+    <w:lvl w:ilvl="2" w:tentative="1">
+      <w:start w:val="1"/>
+      <w:numFmt w:val="bullet"/>
+      <w:lvlText w:val=""/>
+      <w:lvlJc w:val="left"/>
+      <w:pPr>
+        <w:tabs>
+          <w:tab w:val="num" w:pos="2160"/>
+        </w:tabs>
+        <w:ind w:left="2160" w:hanging="360"/>
+      </w:pPr>
+      <w:rPr>
+        <w:rFonts w:ascii="Wingdings" w:hAnsi="Wingdings" w:hint="default"/>
+        <w:sz w:val="20"/>
+      </w:rPr>
+    </w:lvl>
+    <w:lvl w:ilvl="3" w:tentative="1">
+      <w:start w:val="1"/>
+      <w:numFmt w:val="bullet"/>
+      <w:lvlText w:val=""/>
+      <w:lvlJc w:val="left"/>
+      <w:pPr>
+        <w:tabs>
+          <w:tab w:val="num" w:pos="2880"/>
+        </w:tabs>
+        <w:ind w:left="2880" w:hanging="360"/>
+      </w:pPr>
+      <w:rPr>
+        <w:rFonts w:ascii="Wingdings" w:hAnsi="Wingdings" w:hint="default"/>
+        <w:sz w:val="20"/>
+      </w:rPr>
+    </w:lvl>
+    <w:lvl w:ilvl="4" w:tentative="1">
+      <w:start w:val="1"/>
+      <w:numFmt w:val="bullet"/>
+      <w:lvlText w:val=""/>
+      <w:lvlJc w:val="left"/>
+      <w:pPr>
+        <w:tabs>
+          <w:tab w:val="num" w:pos="3600"/>
+        </w:tabs>
+        <w:ind w:left="3600" w:hanging="360"/>
+      </w:pPr>
+      <w:rPr>
+        <w:rFonts w:ascii="Wingdings" w:hAnsi="Wingdings" w:hint="default"/>
+        <w:sz w:val="20"/>
+      </w:rPr>
+    </w:lvl>
+    <w:lvl w:ilvl="5" w:tentative="1">
+      <w:start w:val="1"/>
+      <w:numFmt w:val="bullet"/>
+      <w:lvlText w:val=""/>
+      <w:lvlJc w:val="left"/>
+      <w:pPr>
+        <w:tabs>
+          <w:tab w:val="num" w:pos="4320"/>
+        </w:tabs>
+        <w:ind w:left="4320" w:hanging="360"/>
+      </w:pPr>
+      <w:rPr>
+        <w:rFonts w:ascii="Wingdings" w:hAnsi="Wingdings" w:hint="default"/>
+        <w:sz w:val="20"/>
+      </w:rPr>
+    </w:lvl>
+    <w:lvl w:ilvl="6" w:tentative="1">
+      <w:start w:val="1"/>
+      <w:numFmt w:val="bullet"/>
+      <w:lvlText w:val=""/>
+      <w:lvlJc w:val="left"/>
+      <w:pPr>
+        <w:tabs>
+          <w:tab w:val="num" w:pos="5040"/>
+        </w:tabs>
+        <w:ind w:left="5040" w:hanging="360"/>
+      </w:pPr>
+      <w:rPr>
+        <w:rFonts w:ascii="Wingdings" w:hAnsi="Wingdings" w:hint="default"/>
+        <w:sz w:val="20"/>
+      </w:rPr>
+    </w:lvl>
+    <w:lvl w:ilvl="7" w:tentative="1">
+      <w:start w:val="1"/>
+      <w:numFmt w:val="bullet"/>
+      <w:lvlText w:val=""/>
+      <w:lvlJc w:val="left"/>
+      <w:pPr>
+        <w:tabs>
+          <w:tab w:val="num" w:pos="5760"/>
+        </w:tabs>
+        <w:ind w:left="5760" w:hanging="360"/>
+      </w:pPr>
+      <w:rPr>
+        <w:rFonts w:ascii="Wingdings" w:hAnsi="Wingdings" w:hint="default"/>
+        <w:sz w:val="20"/>
+      </w:rPr>
+    </w:lvl>
+    <w:lvl w:ilvl="8" w:tentative="1">
+      <w:start w:val="1"/>
+      <w:numFmt w:val="bullet"/>
+      <w:lvlText w:val=""/>
+      <w:lvlJc w:val="left"/>
+      <w:pPr>
+        <w:tabs>
+          <w:tab w:val="num" w:pos="6480"/>
+        </w:tabs>
+        <w:ind w:left="6480" w:hanging="360"/>
+      </w:pPr>
+      <w:rPr>
+        <w:rFonts w:ascii="Wingdings" w:hAnsi="Wingdings" w:hint="default"/>
+        <w:sz w:val="20"/>
+      </w:rPr>
+    </w:lvl>
+  </w:abstractNum>
+  <w:abstractNum w:abstractNumId="1" w15:restartNumberingAfterBreak="0">
     <w:nsid w:val="42115877"/>
     <w:multiLevelType w:val="multilevel"/>
     <w:tmpl w:val="14902DBE"/>
@@ -714,7 +1084,7 @@
       </w:rPr>
     </w:lvl>
   </w:abstractNum>
-  <w:abstractNum w:abstractNumId="1" w15:restartNumberingAfterBreak="0">
+  <w:abstractNum w:abstractNumId="2" w15:restartNumberingAfterBreak="0">
     <w:nsid w:val="467653A2"/>
     <w:multiLevelType w:val="hybridMultilevel"/>
     <w:tmpl w:val="2C46E378"/>
@@ -826,7 +1196,7 @@
       </w:rPr>
     </w:lvl>
   </w:abstractNum>
-  <w:abstractNum w:abstractNumId="2" w15:restartNumberingAfterBreak="0">
+  <w:abstractNum w:abstractNumId="3" w15:restartNumberingAfterBreak="0">
     <w:nsid w:val="57494587"/>
     <w:multiLevelType w:val="multilevel"/>
     <w:tmpl w:val="3CDE9BEA"/>
@@ -939,13 +1309,168 @@
       </w:pPr>
     </w:lvl>
   </w:abstractNum>
+  <w:abstractNum w:abstractNumId="4" w15:restartNumberingAfterBreak="0">
+    <w:nsid w:val="64916054"/>
+    <w:multiLevelType w:val="multilevel"/>
+    <w:tmpl w:val="818EBC96"/>
+    <w:lvl w:ilvl="0">
+      <w:start w:val="1"/>
+      <w:numFmt w:val="bullet"/>
+      <w:lvlText w:val=""/>
+      <w:lvlJc w:val="left"/>
+      <w:pPr>
+        <w:tabs>
+          <w:tab w:val="num" w:pos="720"/>
+        </w:tabs>
+        <w:ind w:left="720" w:hanging="360"/>
+      </w:pPr>
+      <w:rPr>
+        <w:rFonts w:ascii="Symbol" w:hAnsi="Symbol" w:hint="default"/>
+        <w:sz w:val="20"/>
+      </w:rPr>
+    </w:lvl>
+    <w:lvl w:ilvl="1" w:tentative="1">
+      <w:start w:val="1"/>
+      <w:numFmt w:val="bullet"/>
+      <w:lvlText w:val="o"/>
+      <w:lvlJc w:val="left"/>
+      <w:pPr>
+        <w:tabs>
+          <w:tab w:val="num" w:pos="1440"/>
+        </w:tabs>
+        <w:ind w:left="1440" w:hanging="360"/>
+      </w:pPr>
+      <w:rPr>
+        <w:rFonts w:ascii="Courier New" w:hAnsi="Courier New" w:hint="default"/>
+        <w:sz w:val="20"/>
+      </w:rPr>
+    </w:lvl>
+    <w:lvl w:ilvl="2" w:tentative="1">
+      <w:start w:val="1"/>
+      <w:numFmt w:val="bullet"/>
+      <w:lvlText w:val=""/>
+      <w:lvlJc w:val="left"/>
+      <w:pPr>
+        <w:tabs>
+          <w:tab w:val="num" w:pos="2160"/>
+        </w:tabs>
+        <w:ind w:left="2160" w:hanging="360"/>
+      </w:pPr>
+      <w:rPr>
+        <w:rFonts w:ascii="Wingdings" w:hAnsi="Wingdings" w:hint="default"/>
+        <w:sz w:val="20"/>
+      </w:rPr>
+    </w:lvl>
+    <w:lvl w:ilvl="3" w:tentative="1">
+      <w:start w:val="1"/>
+      <w:numFmt w:val="bullet"/>
+      <w:lvlText w:val=""/>
+      <w:lvlJc w:val="left"/>
+      <w:pPr>
+        <w:tabs>
+          <w:tab w:val="num" w:pos="2880"/>
+        </w:tabs>
+        <w:ind w:left="2880" w:hanging="360"/>
+      </w:pPr>
+      <w:rPr>
+        <w:rFonts w:ascii="Wingdings" w:hAnsi="Wingdings" w:hint="default"/>
+        <w:sz w:val="20"/>
+      </w:rPr>
+    </w:lvl>
+    <w:lvl w:ilvl="4" w:tentative="1">
+      <w:start w:val="1"/>
+      <w:numFmt w:val="bullet"/>
+      <w:lvlText w:val=""/>
+      <w:lvlJc w:val="left"/>
+      <w:pPr>
+        <w:tabs>
+          <w:tab w:val="num" w:pos="3600"/>
+        </w:tabs>
+        <w:ind w:left="3600" w:hanging="360"/>
+      </w:pPr>
+      <w:rPr>
+        <w:rFonts w:ascii="Wingdings" w:hAnsi="Wingdings" w:hint="default"/>
+        <w:sz w:val="20"/>
+      </w:rPr>
+    </w:lvl>
+    <w:lvl w:ilvl="5" w:tentative="1">
+      <w:start w:val="1"/>
+      <w:numFmt w:val="bullet"/>
+      <w:lvlText w:val=""/>
+      <w:lvlJc w:val="left"/>
+      <w:pPr>
+        <w:tabs>
+          <w:tab w:val="num" w:pos="4320"/>
+        </w:tabs>
+        <w:ind w:left="4320" w:hanging="360"/>
+      </w:pPr>
+      <w:rPr>
+        <w:rFonts w:ascii="Wingdings" w:hAnsi="Wingdings" w:hint="default"/>
+        <w:sz w:val="20"/>
+      </w:rPr>
+    </w:lvl>
+    <w:lvl w:ilvl="6" w:tentative="1">
+      <w:start w:val="1"/>
+      <w:numFmt w:val="bullet"/>
+      <w:lvlText w:val=""/>
+      <w:lvlJc w:val="left"/>
+      <w:pPr>
+        <w:tabs>
+          <w:tab w:val="num" w:pos="5040"/>
+        </w:tabs>
+        <w:ind w:left="5040" w:hanging="360"/>
+      </w:pPr>
+      <w:rPr>
+        <w:rFonts w:ascii="Wingdings" w:hAnsi="Wingdings" w:hint="default"/>
+        <w:sz w:val="20"/>
+      </w:rPr>
+    </w:lvl>
+    <w:lvl w:ilvl="7" w:tentative="1">
+      <w:start w:val="1"/>
+      <w:numFmt w:val="bullet"/>
+      <w:lvlText w:val=""/>
+      <w:lvlJc w:val="left"/>
+      <w:pPr>
+        <w:tabs>
+          <w:tab w:val="num" w:pos="5760"/>
+        </w:tabs>
+        <w:ind w:left="5760" w:hanging="360"/>
+      </w:pPr>
+      <w:rPr>
+        <w:rFonts w:ascii="Wingdings" w:hAnsi="Wingdings" w:hint="default"/>
+        <w:sz w:val="20"/>
+      </w:rPr>
+    </w:lvl>
+    <w:lvl w:ilvl="8" w:tentative="1">
+      <w:start w:val="1"/>
+      <w:numFmt w:val="bullet"/>
+      <w:lvlText w:val=""/>
+      <w:lvlJc w:val="left"/>
+      <w:pPr>
+        <w:tabs>
+          <w:tab w:val="num" w:pos="6480"/>
+        </w:tabs>
+        <w:ind w:left="6480" w:hanging="360"/>
+      </w:pPr>
+      <w:rPr>
+        <w:rFonts w:ascii="Wingdings" w:hAnsi="Wingdings" w:hint="default"/>
+        <w:sz w:val="20"/>
+      </w:rPr>
+    </w:lvl>
+  </w:abstractNum>
   <w:num w:numId="1" w16cid:durableId="1675112621">
+    <w:abstractNumId w:val="3"/>
+  </w:num>
+  <w:num w:numId="2" w16cid:durableId="626737960">
     <w:abstractNumId w:val="2"/>
   </w:num>
-  <w:num w:numId="2" w16cid:durableId="626737960">
+  <w:num w:numId="3" w16cid:durableId="450977896">
     <w:abstractNumId w:val="1"/>
   </w:num>
-  <w:num w:numId="3" w16cid:durableId="450977896">
+  <w:num w:numId="4" w16cid:durableId="876283394">
+    <w:abstractNumId w:val="4"/>
+  </w:num>
+  <w:num w:numId="5" w16cid:durableId="810828241">
     <w:abstractNumId w:val="0"/>
   </w:num>
 </w:numbering>
@@ -1558,7 +2083,6 @@
   <w:style w:type="character" w:default="1" w:styleId="DefaultParagraphFont">
     <w:name w:val="Default Paragraph Font"/>
     <w:uiPriority w:val="1"/>
-    <w:semiHidden/>
     <w:unhideWhenUsed/>
   </w:style>
   <w:style w:type="table" w:default="1" w:styleId="TableNormal">
@@ -1904,6 +2428,42 @@
       <w:smallCaps/>
       <w:color w:val="0F4761" w:themeColor="accent1" w:themeShade="BF"/>
       <w:spacing w:val="5"/>
+    </w:rPr>
+  </w:style>
+  <w:style w:type="paragraph" w:styleId="NormalWeb">
+    <w:name w:val="Normal (Web)"/>
+    <w:basedOn w:val="Normal"/>
+    <w:uiPriority w:val="99"/>
+    <w:semiHidden/>
+    <w:unhideWhenUsed/>
+    <w:rsid w:val="00155FF7"/>
+    <w:rPr>
+      <w:rFonts w:ascii="Times New Roman" w:hAnsi="Times New Roman" w:cs="Times New Roman"/>
+      <w:sz w:val="24"/>
+      <w:szCs w:val="24"/>
+    </w:rPr>
+  </w:style>
+  <w:style w:type="character" w:styleId="Hyperlink">
+    <w:name w:val="Hyperlink"/>
+    <w:basedOn w:val="DefaultParagraphFont"/>
+    <w:uiPriority w:val="99"/>
+    <w:unhideWhenUsed/>
+    <w:rsid w:val="00171B23"/>
+    <w:rPr>
+      <w:color w:val="467886" w:themeColor="hyperlink"/>
+      <w:u w:val="single"/>
+    </w:rPr>
+  </w:style>
+  <w:style w:type="character" w:styleId="UnresolvedMention">
+    <w:name w:val="Unresolved Mention"/>
+    <w:basedOn w:val="DefaultParagraphFont"/>
+    <w:uiPriority w:val="99"/>
+    <w:semiHidden/>
+    <w:unhideWhenUsed/>
+    <w:rsid w:val="00171B23"/>
+    <w:rPr>
+      <w:color w:val="605E5C"/>
+      <w:shd w:val="clear" w:color="auto" w:fill="E1DFDD"/>
     </w:rPr>
   </w:style>
 </w:styles>

</xml_diff>